<commit_message>
Ajout des tests et btnChooseFile dans doc
</commit_message>
<xml_diff>
--- a/ManuelUtilisateur.docx
+++ b/ManuelUtilisateur.docx
@@ -11,6 +11,7 @@
           <w:docPartUnique/>
         </w:docPartObj>
       </w:sdtPr>
+      <w:sdtEndPr/>
       <w:sdtContent>
         <w:p>
           <w:pPr>
@@ -195,27 +196,14 @@
                                 <w:r>
                                   <w:t xml:space="preserve">Fig. </w:t>
                                 </w:r>
-                                <w:r>
-                                  <w:fldChar w:fldCharType="begin"/>
-                                </w:r>
-                                <w:r>
-                                  <w:instrText xml:space="preserve"> SEQ Fig. \* ARABIC </w:instrText>
-                                </w:r>
-                                <w:r>
-                                  <w:fldChar w:fldCharType="separate"/>
-                                </w:r>
-                                <w:r>
-                                  <w:rPr>
-                                    <w:noProof/>
-                                  </w:rPr>
-                                  <w:t>1</w:t>
-                                </w:r>
-                                <w:r>
-                                  <w:rPr>
-                                    <w:noProof/>
-                                  </w:rPr>
-                                  <w:fldChar w:fldCharType="end"/>
-                                </w:r>
+                                <w:fldSimple w:instr=" SEQ Fig. \* ARABIC ">
+                                  <w:r>
+                                    <w:rPr>
+                                      <w:noProof/>
+                                    </w:rPr>
+                                    <w:t>1</w:t>
+                                  </w:r>
+                                </w:fldSimple>
                                 <w:r>
                                   <w:t xml:space="preserve"> Exemple de résultat d'un programme CVRP</w:t>
                                 </w:r>
@@ -410,6 +398,7 @@
                                   <w:dataBinding w:prefixMappings="xmlns:ns0='http://schemas.openxmlformats.org/package/2006/metadata/core-properties' xmlns:ns1='http://purl.org/dc/elements/1.1/'" w:xpath="/ns0:coreProperties[1]/ns1:title[1]" w:storeItemID="{6C3C8BC8-F283-45AE-878A-BAB7291924A1}"/>
                                   <w:text/>
                                 </w:sdtPr>
+                                <w:sdtEndPr/>
                                 <w:sdtContent>
                                   <w:p>
                                     <w:pPr>
@@ -681,7 +670,7 @@
                                       <w:sz w:val="72"/>
                                       <w:szCs w:val="96"/>
                                     </w:rPr>
-                                    <w:t>04.06.2020</w:t>
+                                    <w:t>05.06.2020</w:t>
                                   </w:r>
                                   <w:r>
                                     <w:rPr>
@@ -761,6 +750,7 @@
                                     <w:dataBinding w:prefixMappings="xmlns:ns0='http://schemas.openxmlformats.org/package/2006/metadata/core-properties' xmlns:ns1='http://purl.org/dc/elements/1.1/'" w:xpath="/ns0:coreProperties[1]/ns1:creator[1]" w:storeItemID="{6C3C8BC8-F283-45AE-878A-BAB7291924A1}"/>
                                     <w:text/>
                                   </w:sdtPr>
+                                  <w:sdtEndPr/>
                                   <w:sdtContent>
                                     <w:p>
                                       <w:pPr>
@@ -802,6 +792,7 @@
                                     <w:dataBinding w:prefixMappings="xmlns:ns0='http://schemas.openxmlformats.org/officeDocument/2006/extended-properties'" w:xpath="/ns0:Properties[1]/ns0:Company[1]" w:storeItemID="{6668398D-A668-4E3E-A5EB-62B293D839F1}"/>
                                     <w:text/>
                                   </w:sdtPr>
+                                  <w:sdtEndPr/>
                                   <w:sdtContent>
                                     <w:p>
                                       <w:pPr>
@@ -954,7 +945,7 @@
                                 <w:sz w:val="72"/>
                                 <w:szCs w:val="96"/>
                               </w:rPr>
-                              <w:t>04.06.2020</w:t>
+                              <w:t>05.06.2020</w:t>
                             </w:r>
                             <w:r>
                               <w:rPr>
@@ -989,6 +980,7 @@
                               <w:dataBinding w:prefixMappings="xmlns:ns0='http://schemas.openxmlformats.org/package/2006/metadata/core-properties' xmlns:ns1='http://purl.org/dc/elements/1.1/'" w:xpath="/ns0:coreProperties[1]/ns1:creator[1]" w:storeItemID="{6C3C8BC8-F283-45AE-878A-BAB7291924A1}"/>
                               <w:text/>
                             </w:sdtPr>
+                            <w:sdtEndPr/>
                             <w:sdtContent>
                               <w:p>
                                 <w:pPr>
@@ -1030,6 +1022,7 @@
                               <w:dataBinding w:prefixMappings="xmlns:ns0='http://schemas.openxmlformats.org/officeDocument/2006/extended-properties'" w:xpath="/ns0:Properties[1]/ns0:Company[1]" w:storeItemID="{6668398D-A668-4E3E-A5EB-62B293D839F1}"/>
                               <w:text/>
                             </w:sdtPr>
+                            <w:sdtEndPr/>
                             <w:sdtContent>
                               <w:p>
                                 <w:pPr>
@@ -1171,7 +1164,7 @@
                 <w:pStyle w:val="TM1"/>
                 <w:tabs>
                   <w:tab w:val="left" w:pos="440"/>
-                  <w:tab w:val="right" w:leader="dot" w:pos="9062"/>
+                  <w:tab w:val="right" w:leader="dot" w:pos="9016"/>
                 </w:tabs>
                 <w:rPr>
                   <w:rFonts w:asciiTheme="minorHAnsi" w:eastAsiaTheme="minorEastAsia" w:hAnsiTheme="minorHAnsi"/>
@@ -1188,7 +1181,7 @@
               <w:r>
                 <w:fldChar w:fldCharType="separate"/>
               </w:r>
-              <w:hyperlink w:anchor="_Toc42188722" w:history="1">
+              <w:hyperlink w:anchor="_Toc42261648" w:history="1">
                 <w:r>
                   <w:rPr>
                     <w:rStyle w:val="Lienhypertexte"/>
@@ -1230,7 +1223,7 @@
                     <w:noProof/>
                     <w:webHidden/>
                   </w:rPr>
-                  <w:instrText xml:space="preserve"> PAGEREF _Toc42188722 \h </w:instrText>
+                  <w:instrText xml:space="preserve"> PAGEREF _Toc42261648 \h </w:instrText>
                 </w:r>
                 <w:r>
                   <w:rPr>
@@ -1266,7 +1259,7 @@
                 <w:pStyle w:val="TM1"/>
                 <w:tabs>
                   <w:tab w:val="left" w:pos="440"/>
-                  <w:tab w:val="right" w:leader="dot" w:pos="9062"/>
+                  <w:tab w:val="right" w:leader="dot" w:pos="9016"/>
                 </w:tabs>
                 <w:rPr>
                   <w:rFonts w:asciiTheme="minorHAnsi" w:eastAsiaTheme="minorEastAsia" w:hAnsiTheme="minorHAnsi"/>
@@ -1274,7 +1267,7 @@
                   <w:lang w:eastAsia="zh-CN"/>
                 </w:rPr>
               </w:pPr>
-              <w:hyperlink w:anchor="_Toc42188723" w:history="1">
+              <w:hyperlink w:anchor="_Toc42261649" w:history="1">
                 <w:r>
                   <w:rPr>
                     <w:rStyle w:val="Lienhypertexte"/>
@@ -1316,7 +1309,7 @@
                     <w:noProof/>
                     <w:webHidden/>
                   </w:rPr>
-                  <w:instrText xml:space="preserve"> PAGEREF _Toc42188723 \h </w:instrText>
+                  <w:instrText xml:space="preserve"> PAGEREF _Toc42261649 \h </w:instrText>
                 </w:r>
                 <w:r>
                   <w:rPr>
@@ -1352,7 +1345,7 @@
                 <w:pStyle w:val="TM1"/>
                 <w:tabs>
                   <w:tab w:val="left" w:pos="440"/>
-                  <w:tab w:val="right" w:leader="dot" w:pos="9062"/>
+                  <w:tab w:val="right" w:leader="dot" w:pos="9016"/>
                 </w:tabs>
                 <w:rPr>
                   <w:rFonts w:asciiTheme="minorHAnsi" w:eastAsiaTheme="minorEastAsia" w:hAnsiTheme="minorHAnsi"/>
@@ -1360,7 +1353,7 @@
                   <w:lang w:eastAsia="zh-CN"/>
                 </w:rPr>
               </w:pPr>
-              <w:hyperlink w:anchor="_Toc42188724" w:history="1">
+              <w:hyperlink w:anchor="_Toc42261650" w:history="1">
                 <w:r>
                   <w:rPr>
                     <w:rStyle w:val="Lienhypertexte"/>
@@ -1402,7 +1395,7 @@
                     <w:noProof/>
                     <w:webHidden/>
                   </w:rPr>
-                  <w:instrText xml:space="preserve"> PAGEREF _Toc42188724 \h </w:instrText>
+                  <w:instrText xml:space="preserve"> PAGEREF _Toc42261650 \h </w:instrText>
                 </w:r>
                 <w:r>
                   <w:rPr>
@@ -1438,7 +1431,7 @@
                 <w:pStyle w:val="TM1"/>
                 <w:tabs>
                   <w:tab w:val="left" w:pos="440"/>
-                  <w:tab w:val="right" w:leader="dot" w:pos="9062"/>
+                  <w:tab w:val="right" w:leader="dot" w:pos="9016"/>
                 </w:tabs>
                 <w:rPr>
                   <w:rFonts w:asciiTheme="minorHAnsi" w:eastAsiaTheme="minorEastAsia" w:hAnsiTheme="minorHAnsi"/>
@@ -1446,7 +1439,7 @@
                   <w:lang w:eastAsia="zh-CN"/>
                 </w:rPr>
               </w:pPr>
-              <w:hyperlink w:anchor="_Toc42188725" w:history="1">
+              <w:hyperlink w:anchor="_Toc42261651" w:history="1">
                 <w:r>
                   <w:rPr>
                     <w:rStyle w:val="Lienhypertexte"/>
@@ -1488,7 +1481,7 @@
                     <w:noProof/>
                     <w:webHidden/>
                   </w:rPr>
-                  <w:instrText xml:space="preserve"> PAGEREF _Toc42188725 \h </w:instrText>
+                  <w:instrText xml:space="preserve"> PAGEREF _Toc42261651 \h </w:instrText>
                 </w:r>
                 <w:r>
                   <w:rPr>
@@ -1524,7 +1517,7 @@
                 <w:pStyle w:val="TM1"/>
                 <w:tabs>
                   <w:tab w:val="left" w:pos="440"/>
-                  <w:tab w:val="right" w:leader="dot" w:pos="9062"/>
+                  <w:tab w:val="right" w:leader="dot" w:pos="9016"/>
                 </w:tabs>
                 <w:rPr>
                   <w:rFonts w:asciiTheme="minorHAnsi" w:eastAsiaTheme="minorEastAsia" w:hAnsiTheme="minorHAnsi"/>
@@ -1532,7 +1525,7 @@
                   <w:lang w:eastAsia="zh-CN"/>
                 </w:rPr>
               </w:pPr>
-              <w:hyperlink w:anchor="_Toc42188726" w:history="1">
+              <w:hyperlink w:anchor="_Toc42261652" w:history="1">
                 <w:r>
                   <w:rPr>
                     <w:rStyle w:val="Lienhypertexte"/>
@@ -1574,7 +1567,7 @@
                     <w:noProof/>
                     <w:webHidden/>
                   </w:rPr>
-                  <w:instrText xml:space="preserve"> PAGEREF _Toc42188726 \h </w:instrText>
+                  <w:instrText xml:space="preserve"> PAGEREF _Toc42261652 \h </w:instrText>
                 </w:r>
                 <w:r>
                   <w:rPr>
@@ -1610,7 +1603,7 @@
                 <w:pStyle w:val="TM1"/>
                 <w:tabs>
                   <w:tab w:val="left" w:pos="440"/>
-                  <w:tab w:val="right" w:leader="dot" w:pos="9062"/>
+                  <w:tab w:val="right" w:leader="dot" w:pos="9016"/>
                 </w:tabs>
                 <w:rPr>
                   <w:rFonts w:asciiTheme="minorHAnsi" w:eastAsiaTheme="minorEastAsia" w:hAnsiTheme="minorHAnsi"/>
@@ -1618,7 +1611,7 @@
                   <w:lang w:eastAsia="zh-CN"/>
                 </w:rPr>
               </w:pPr>
-              <w:hyperlink w:anchor="_Toc42188727" w:history="1">
+              <w:hyperlink w:anchor="_Toc42261653" w:history="1">
                 <w:r>
                   <w:rPr>
                     <w:rStyle w:val="Lienhypertexte"/>
@@ -1639,7 +1632,7 @@
                     <w:rStyle w:val="Lienhypertexte"/>
                     <w:noProof/>
                   </w:rPr>
-                  <w:t>Sortir du programme</w:t>
+                  <w:t>Choisir un fichier</w:t>
                 </w:r>
                 <w:r>
                   <w:rPr>
@@ -1660,7 +1653,7 @@
                     <w:noProof/>
                     <w:webHidden/>
                   </w:rPr>
-                  <w:instrText xml:space="preserve"> PAGEREF _Toc42188727 \h </w:instrText>
+                  <w:instrText xml:space="preserve"> PAGEREF _Toc42261653 \h </w:instrText>
                 </w:r>
                 <w:r>
                   <w:rPr>
@@ -1722,7 +1715,7 @@
           <w:pPr>
             <w:pStyle w:val="Titre1"/>
           </w:pPr>
-          <w:bookmarkStart w:id="0" w:name="_Toc42188722"/>
+          <w:bookmarkStart w:id="0" w:name="_Toc42261648"/>
           <w:r>
             <w:lastRenderedPageBreak/>
             <w:t>Introduction</w:t>
@@ -1750,28 +1743,28 @@
           <w:pPr>
             <w:pStyle w:val="Titre1"/>
           </w:pPr>
-          <w:bookmarkStart w:id="1" w:name="_Toc42188723"/>
+          <w:bookmarkStart w:id="1" w:name="_Toc42261649"/>
           <w:r>
             <w:rPr>
               <w:noProof/>
             </w:rPr>
             <w:drawing>
-              <wp:anchor distT="0" distB="0" distL="114300" distR="114300" simplePos="0" relativeHeight="251672576" behindDoc="0" locked="0" layoutInCell="1" allowOverlap="1" wp14:anchorId="499EC2FD" wp14:editId="27DC09BB">
+              <wp:anchor distT="0" distB="0" distL="114300" distR="114300" simplePos="0" relativeHeight="251672576" behindDoc="0" locked="0" layoutInCell="1" allowOverlap="1" wp14:anchorId="499EC2FD" wp14:editId="7981C018">
                 <wp:simplePos x="0" y="0"/>
                 <wp:positionH relativeFrom="column">
-                  <wp:posOffset>2800350</wp:posOffset>
+                  <wp:posOffset>2802890</wp:posOffset>
                 </wp:positionH>
                 <wp:positionV relativeFrom="paragraph">
-                  <wp:posOffset>33655</wp:posOffset>
+                  <wp:posOffset>35560</wp:posOffset>
                 </wp:positionV>
-                <wp:extent cx="3122295" cy="3208655"/>
-                <wp:effectExtent l="0" t="0" r="1905" b="0"/>
+                <wp:extent cx="3121660" cy="3208655"/>
+                <wp:effectExtent l="0" t="0" r="2540" b="0"/>
                 <wp:wrapThrough wrapText="bothSides">
                   <wp:wrapPolygon edited="0">
                     <wp:start x="0" y="0"/>
                     <wp:lineTo x="0" y="21416"/>
-                    <wp:lineTo x="21481" y="21416"/>
-                    <wp:lineTo x="21481" y="0"/>
+                    <wp:lineTo x="21486" y="21416"/>
+                    <wp:lineTo x="21486" y="0"/>
                     <wp:lineTo x="0" y="0"/>
                   </wp:wrapPolygon>
                 </wp:wrapThrough>
@@ -1801,7 +1794,7 @@
                       <pic:spPr>
                         <a:xfrm>
                           <a:off x="0" y="0"/>
-                          <a:ext cx="3122295" cy="3208655"/>
+                          <a:ext cx="3121660" cy="3208655"/>
                         </a:xfrm>
                         <a:prstGeom prst="rect">
                           <a:avLst/>
@@ -1868,7 +1861,7 @@
           <w:pPr>
             <w:pStyle w:val="Titre1"/>
           </w:pPr>
-          <w:bookmarkStart w:id="2" w:name="_Toc42188724"/>
+          <w:bookmarkStart w:id="2" w:name="_Toc42261650"/>
           <w:r>
             <w:t>Démarrage du programme</w:t>
           </w:r>
@@ -1891,7 +1884,7 @@
       <w:pPr>
         <w:pStyle w:val="Titre1"/>
       </w:pPr>
-      <w:bookmarkStart w:id="3" w:name="_Toc42188725"/>
+      <w:bookmarkStart w:id="3" w:name="_Toc42261651"/>
       <w:r>
         <w:t>Résolution du CVRP</w:t>
       </w:r>
@@ -1903,21 +1896,21 @@
           <w:noProof/>
         </w:rPr>
         <w:drawing>
-          <wp:anchor distT="0" distB="0" distL="114300" distR="114300" simplePos="0" relativeHeight="251676672" behindDoc="0" locked="0" layoutInCell="1" allowOverlap="1" wp14:anchorId="69588C55" wp14:editId="006D4B93">
+          <wp:anchor distT="0" distB="0" distL="114300" distR="114300" simplePos="0" relativeHeight="251676672" behindDoc="0" locked="0" layoutInCell="1" allowOverlap="1" wp14:anchorId="69588C55" wp14:editId="3477A4ED">
             <wp:simplePos x="0" y="0"/>
             <wp:positionH relativeFrom="column">
-              <wp:posOffset>-20320</wp:posOffset>
+              <wp:posOffset>-17780</wp:posOffset>
             </wp:positionH>
             <wp:positionV relativeFrom="paragraph">
-              <wp:posOffset>763270</wp:posOffset>
+              <wp:posOffset>765175</wp:posOffset>
             </wp:positionV>
-            <wp:extent cx="3121660" cy="3208655"/>
+            <wp:extent cx="3121660" cy="3208020"/>
             <wp:effectExtent l="0" t="0" r="2540" b="0"/>
             <wp:wrapThrough wrapText="bothSides">
               <wp:wrapPolygon edited="0">
                 <wp:start x="0" y="0"/>
-                <wp:lineTo x="0" y="21416"/>
-                <wp:lineTo x="21486" y="21416"/>
+                <wp:lineTo x="0" y="21420"/>
+                <wp:lineTo x="21486" y="21420"/>
                 <wp:lineTo x="21486" y="0"/>
                 <wp:lineTo x="0" y="0"/>
               </wp:wrapPolygon>
@@ -1948,7 +1941,7 @@
                   <pic:spPr>
                     <a:xfrm>
                       <a:off x="0" y="0"/>
-                      <a:ext cx="3121660" cy="3208655"/>
+                      <a:ext cx="3121660" cy="3208020"/>
                     </a:xfrm>
                     <a:prstGeom prst="rect">
                       <a:avLst/>
@@ -2029,24 +2022,14 @@
                             <w:r>
                               <w:t xml:space="preserve">Fig. </w:t>
                             </w:r>
-                            <w:r>
-                              <w:fldChar w:fldCharType="begin"/>
-                            </w:r>
-                            <w:r>
-                              <w:instrText xml:space="preserve"> SEQ Fig. \* ARABIC </w:instrText>
-                            </w:r>
-                            <w:r>
-                              <w:fldChar w:fldCharType="separate"/>
-                            </w:r>
-                            <w:r>
-                              <w:rPr>
-                                <w:noProof/>
-                              </w:rPr>
-                              <w:t>2</w:t>
-                            </w:r>
-                            <w:r>
-                              <w:fldChar w:fldCharType="end"/>
-                            </w:r>
+                            <w:fldSimple w:instr=" SEQ Fig. \* ARABIC ">
+                              <w:r>
+                                <w:rPr>
+                                  <w:noProof/>
+                                </w:rPr>
+                                <w:t>2</w:t>
+                              </w:r>
+                            </w:fldSimple>
                             <w:r>
                               <w:t xml:space="preserve"> Fenêtre au lancement du programme</w:t>
                             </w:r>
@@ -2175,24 +2158,14 @@
                             <w:r>
                               <w:t xml:space="preserve">Fig. </w:t>
                             </w:r>
-                            <w:r>
-                              <w:fldChar w:fldCharType="begin"/>
-                            </w:r>
-                            <w:r>
-                              <w:instrText xml:space="preserve"> SEQ Fig. \* ARABIC </w:instrText>
-                            </w:r>
-                            <w:r>
-                              <w:fldChar w:fldCharType="separate"/>
-                            </w:r>
-                            <w:r>
-                              <w:rPr>
-                                <w:noProof/>
-                              </w:rPr>
-                              <w:t>3</w:t>
-                            </w:r>
-                            <w:r>
-                              <w:fldChar w:fldCharType="end"/>
-                            </w:r>
+                            <w:fldSimple w:instr=" SEQ Fig. \* ARABIC ">
+                              <w:r>
+                                <w:rPr>
+                                  <w:noProof/>
+                                </w:rPr>
+                                <w:t>3</w:t>
+                              </w:r>
+                            </w:fldSimple>
                             <w:r>
                               <w:t xml:space="preserve"> Fenêtre après la résolution du CVRP</w:t>
                             </w:r>
@@ -2257,7 +2230,13 @@
         </mc:AlternateContent>
       </w:r>
       <w:r>
-        <w:t>Pour résoudre le CVRP il faut simplement cliquer sur le bouton « Start », le programme démarre immédiatement l’algorithme et à chaque changement il rafraichi la fenêtre. Après quelques instant le rafraichissement s’arrêtera et le coût optimale local est affiché dans la barre de titre de la fenêtre.</w:t>
+        <w:t>Pour résoudre le CVRP il faut simplement cliquer sur le bouton « </w:t>
+      </w:r>
+      <w:r>
+        <w:t>Solve</w:t>
+      </w:r>
+      <w:r>
+        <w:t> », le programme démarre immédiatement l’algorithme et à chaque changement il rafraichi la fenêtre. Après quelques instant le rafraichissement s’arrêtera et le coût optimale local est affiché dans la barre de titre de la fenêtre.</w:t>
       </w:r>
     </w:p>
     <w:p>
@@ -2265,7 +2244,7 @@
         <w:pStyle w:val="Titre1"/>
         <w:jc w:val="left"/>
       </w:pPr>
-      <w:bookmarkStart w:id="4" w:name="_Toc42188726"/>
+      <w:bookmarkStart w:id="4" w:name="_Toc42261652"/>
       <w:r>
         <w:t>Recommencer</w:t>
       </w:r>
@@ -2276,22 +2255,52 @@
         <w:t xml:space="preserve">Pour relancer la résolution du CVRP avec une nouvelle </w:t>
       </w:r>
       <w:r>
-        <w:t>configuration aléatoire des tournées, il faut seulement appuyer sur le bouton « Restart ».</w:t>
+        <w:t>configuration aléatoire des tournées, il faut seulement appuyer sur le bouton « </w:t>
+      </w:r>
+      <w:r>
+        <w:t>Solve</w:t>
+      </w:r>
+      <w:r>
+        <w:t> ».</w:t>
       </w:r>
     </w:p>
     <w:p>
       <w:pPr>
         <w:pStyle w:val="Titre1"/>
       </w:pPr>
-      <w:bookmarkStart w:id="5" w:name="_Toc42188727"/>
+      <w:bookmarkStart w:id="5" w:name="_Toc42261653"/>
       <w:r>
-        <w:t>Sortir du programme</w:t>
+        <w:t>Choisir un fichier</w:t>
       </w:r>
       <w:bookmarkEnd w:id="5"/>
     </w:p>
     <w:p>
       <w:r>
-        <w:t>Quand vous avez fini de relancer la résolution, en essayant de trouver la solution la moins couteuse, vous pouvez cliquez sur la croix en haut à droite ou appuyez sur Alt + F4.</w:t>
+        <w:t xml:space="preserve">En appuyant sur le bouton « Choose file » </w:t>
+      </w:r>
+      <w:r>
+        <w:t>une fenêtre explorateur de fichier s’ouvre</w:t>
+      </w:r>
+      <w:r>
+        <w:t xml:space="preserve"> </w:t>
+      </w:r>
+      <w:r>
+        <w:t>avec un filtre qui ne permet de seulement pouvoir sélectionner un fichier .vrp ou .dat</w:t>
+      </w:r>
+      <w:r>
+        <w:t>.</w:t>
+      </w:r>
+      <w:r>
+        <w:t xml:space="preserve"> Après la sélection du fichier</w:t>
+      </w:r>
+      <w:r>
+        <w:t xml:space="preserve"> l’affichage est rafraichi </w:t>
+      </w:r>
+      <w:r>
+        <w:t>avec les nouvelles données</w:t>
+      </w:r>
+      <w:r>
+        <w:t>.</w:t>
       </w:r>
     </w:p>
     <w:sectPr>
@@ -2351,6 +2360,7 @@
         <w:dataBinding w:prefixMappings="xmlns:ns0='http://purl.org/dc/elements/1.1/' xmlns:ns1='http://schemas.openxmlformats.org/package/2006/metadata/core-properties' " w:xpath="/ns1:coreProperties[1]/ns0:description[1]" w:storeItemID="{6C3C8BC8-F283-45AE-878A-BAB7291924A1}"/>
         <w:text w:multiLine="1"/>
       </w:sdtPr>
+      <w:sdtEndPr/>
       <w:sdtContent>
         <w:r>
           <w:t>Manuel Utilisateur</w:t>
@@ -2383,14 +2393,27 @@
     <w:r>
       <w:t xml:space="preserve"> / </w:t>
     </w:r>
-    <w:fldSimple w:instr=" SECTIONPAGES  \* Arabic  \* MERGEFORMAT ">
-      <w:r>
-        <w:rPr>
-          <w:noProof/>
-        </w:rPr>
-        <w:t>2</w:t>
-      </w:r>
-    </w:fldSimple>
+    <w:r>
+      <w:fldChar w:fldCharType="begin"/>
+    </w:r>
+    <w:r>
+      <w:instrText xml:space="preserve"> SECTIONPAGES  \* Arabic  \* MERGEFORMAT </w:instrText>
+    </w:r>
+    <w:r>
+      <w:fldChar w:fldCharType="separate"/>
+    </w:r>
+    <w:r>
+      <w:rPr>
+        <w:noProof/>
+      </w:rPr>
+      <w:t>2</w:t>
+    </w:r>
+    <w:r>
+      <w:rPr>
+        <w:noProof/>
+      </w:rPr>
+      <w:fldChar w:fldCharType="end"/>
+    </w:r>
   </w:p>
 </w:ftr>
 </file>
@@ -2446,6 +2469,7 @@
         <w:dataBinding w:prefixMappings="xmlns:ns0='http://purl.org/dc/elements/1.1/' xmlns:ns1='http://schemas.openxmlformats.org/package/2006/metadata/core-properties' " w:xpath="/ns1:coreProperties[1]/ns0:title[1]" w:storeItemID="{6C3C8BC8-F283-45AE-878A-BAB7291924A1}"/>
         <w:text/>
       </w:sdtPr>
+      <w:sdtEndPr/>
       <w:sdtContent>
         <w:r>
           <w:rPr>
@@ -2475,6 +2499,7 @@
         <w:dataBinding w:prefixMappings="xmlns:ns0='http://purl.org/dc/elements/1.1/' xmlns:ns1='http://schemas.openxmlformats.org/package/2006/metadata/core-properties' " w:xpath="/ns1:coreProperties[1]/ns0:creator[1]" w:storeItemID="{6C3C8BC8-F283-45AE-878A-BAB7291924A1}"/>
         <w:text/>
       </w:sdtPr>
+      <w:sdtEndPr/>
       <w:sdtContent>
         <w:r>
           <w:rPr>
@@ -4683,6 +4708,7 @@
     <w:rsid w:val="00DC5E7A"/>
     <w:rsid w:val="00E04FFE"/>
     <w:rsid w:val="00E33221"/>
+    <w:rsid w:val="00E3440F"/>
   </w:rsids>
   <m:mathPr>
     <m:mathFont m:val="Cambria Math"/>
@@ -5436,7 +5462,7 @@
 </file>
 
 <file path=customXml/itemProps2.xml><?xml version="1.0" encoding="utf-8"?>
-<ds:datastoreItem xmlns:ds="http://schemas.openxmlformats.org/officeDocument/2006/customXml" ds:itemID="{CA759A09-8F37-42E7-B6B7-1240E54D828F}">
+<ds:datastoreItem xmlns:ds="http://schemas.openxmlformats.org/officeDocument/2006/customXml" ds:itemID="{110BAD6A-CAF4-4393-B4C4-F048899F4E33}">
   <ds:schemaRefs>
     <ds:schemaRef ds:uri="http://schemas.openxmlformats.org/officeDocument/2006/bibliography"/>
   </ds:schemaRefs>

</xml_diff>

<commit_message>
Finalisation des documents à rendre
</commit_message>
<xml_diff>
--- a/ManuelUtilisateur.docx
+++ b/ManuelUtilisateur.docx
@@ -26,6 +26,181 @@
               <w:docGrid w:linePitch="360"/>
             </w:sectPr>
           </w:pPr>
+          <w:r>
+            <w:rPr>
+              <w:noProof/>
+              <w:lang w:eastAsia="fr-CH"/>
+            </w:rPr>
+            <mc:AlternateContent>
+              <mc:Choice Requires="wps">
+                <w:drawing>
+                  <wp:anchor distT="0" distB="0" distL="114300" distR="114300" simplePos="0" relativeHeight="251662336" behindDoc="0" locked="0" layoutInCell="0" allowOverlap="1" wp14:anchorId="5A7987C5" wp14:editId="1BD82895">
+                    <wp:simplePos x="0" y="0"/>
+                    <wp:positionH relativeFrom="page">
+                      <wp:posOffset>1</wp:posOffset>
+                    </wp:positionH>
+                    <wp:positionV relativeFrom="page">
+                      <wp:posOffset>1990725</wp:posOffset>
+                    </wp:positionV>
+                    <wp:extent cx="7561580" cy="2066925"/>
+                    <wp:effectExtent l="0" t="0" r="20320" b="28575"/>
+                    <wp:wrapNone/>
+                    <wp:docPr id="463" name="Rectangle 16"/>
+                    <wp:cNvGraphicFramePr>
+                      <a:graphicFrameLocks xmlns:a="http://schemas.openxmlformats.org/drawingml/2006/main"/>
+                    </wp:cNvGraphicFramePr>
+                    <a:graphic xmlns:a="http://schemas.openxmlformats.org/drawingml/2006/main">
+                      <a:graphicData uri="http://schemas.microsoft.com/office/word/2010/wordprocessingShape">
+                        <wps:wsp>
+                          <wps:cNvSpPr>
+                            <a:spLocks noChangeArrowheads="1"/>
+                          </wps:cNvSpPr>
+                          <wps:spPr bwMode="auto">
+                            <a:xfrm>
+                              <a:off x="0" y="0"/>
+                              <a:ext cx="7561580" cy="2066925"/>
+                            </a:xfrm>
+                            <a:prstGeom prst="rect">
+                              <a:avLst/>
+                            </a:prstGeom>
+                            <a:solidFill>
+                              <a:schemeClr val="tx1"/>
+                            </a:solidFill>
+                            <a:ln w="19050">
+                              <a:solidFill>
+                                <a:schemeClr val="tx1"/>
+                              </a:solidFill>
+                              <a:miter lim="800000"/>
+                              <a:headEnd/>
+                              <a:tailEnd/>
+                            </a:ln>
+                          </wps:spPr>
+                          <wps:txbx>
+                            <w:txbxContent>
+                              <w:sdt>
+                                <w:sdtPr>
+                                  <w:rPr>
+                                    <w:rFonts w:ascii="Bahnschrift Condensed" w:hAnsi="Bahnschrift Condensed"/>
+                                    <w:color w:val="FFFFFF" w:themeColor="background1"/>
+                                    <w:sz w:val="240"/>
+                                    <w:szCs w:val="72"/>
+                                  </w:rPr>
+                                  <w:alias w:val="Titre"/>
+                                  <w:id w:val="-1704864950"/>
+                                  <w:dataBinding w:prefixMappings="xmlns:ns0='http://schemas.openxmlformats.org/package/2006/metadata/core-properties' xmlns:ns1='http://purl.org/dc/elements/1.1/'" w:xpath="/ns0:coreProperties[1]/ns1:title[1]" w:storeItemID="{6C3C8BC8-F283-45AE-878A-BAB7291924A1}"/>
+                                  <w:text/>
+                                </w:sdtPr>
+                                <w:sdtEndPr/>
+                                <w:sdtContent>
+                                  <w:p>
+                                    <w:pPr>
+                                      <w:pStyle w:val="Sansinterligne"/>
+                                      <w:jc w:val="center"/>
+                                      <w:rPr>
+                                        <w:rFonts w:ascii="Bahnschrift Condensed" w:hAnsi="Bahnschrift Condensed"/>
+                                        <w:color w:val="FFFFFF" w:themeColor="background1"/>
+                                        <w:sz w:val="240"/>
+                                        <w:szCs w:val="72"/>
+                                      </w:rPr>
+                                    </w:pPr>
+                                    <w:r>
+                                      <w:rPr>
+                                        <w:rFonts w:ascii="Bahnschrift Condensed" w:hAnsi="Bahnschrift Condensed"/>
+                                        <w:color w:val="FFFFFF" w:themeColor="background1"/>
+                                        <w:sz w:val="240"/>
+                                        <w:szCs w:val="72"/>
+                                      </w:rPr>
+                                      <w:t>CVRP</w:t>
+                                    </w:r>
+                                    <w:r>
+                                      <w:rPr>
+                                        <w:rFonts w:ascii="Bahnschrift Condensed" w:hAnsi="Bahnschrift Condensed"/>
+                                        <w:color w:val="FFFFFF" w:themeColor="background1"/>
+                                        <w:sz w:val="240"/>
+                                        <w:szCs w:val="72"/>
+                                      </w:rPr>
+                                      <w:t xml:space="preserve"> Viewer</w:t>
+                                    </w:r>
+                                  </w:p>
+                                </w:sdtContent>
+                              </w:sdt>
+                            </w:txbxContent>
+                          </wps:txbx>
+                          <wps:bodyPr rot="0" vert="horz" wrap="square" lIns="182880" tIns="45720" rIns="182880" bIns="45720" anchor="ctr" anchorCtr="0" upright="1">
+                            <a:noAutofit/>
+                          </wps:bodyPr>
+                        </wps:wsp>
+                      </a:graphicData>
+                    </a:graphic>
+                    <wp14:sizeRelH relativeFrom="page">
+                      <wp14:pctWidth>0</wp14:pctWidth>
+                    </wp14:sizeRelH>
+                    <wp14:sizeRelV relativeFrom="page">
+                      <wp14:pctHeight>0</wp14:pctHeight>
+                    </wp14:sizeRelV>
+                  </wp:anchor>
+                </w:drawing>
+              </mc:Choice>
+              <mc:Fallback>
+                <w:pict>
+                  <v:rect w14:anchorId="5A7987C5" id="Rectangle 16" o:spid="_x0000_s1026" style="position:absolute;left:0;text-align:left;margin-left:0;margin-top:156.75pt;width:595.4pt;height:162.75pt;z-index:251662336;visibility:visible;mso-wrap-style:square;mso-width-percent:0;mso-height-percent:0;mso-wrap-distance-left:9pt;mso-wrap-distance-top:0;mso-wrap-distance-right:9pt;mso-wrap-distance-bottom:0;mso-position-horizontal:absolute;mso-position-horizontal-relative:page;mso-position-vertical:absolute;mso-position-vertical-relative:page;mso-width-percent:0;mso-height-percent:0;mso-width-relative:page;mso-height-relative:page;v-text-anchor:middle" o:gfxdata="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" o:allowincell="f" fillcolor="black [3213]" strokecolor="black [3213]" strokeweight="1.5pt">
+                    <v:textbox inset="14.4pt,,14.4pt">
+                      <w:txbxContent>
+                        <w:sdt>
+                          <w:sdtPr>
+                            <w:rPr>
+                              <w:rFonts w:ascii="Bahnschrift Condensed" w:hAnsi="Bahnschrift Condensed"/>
+                              <w:color w:val="FFFFFF" w:themeColor="background1"/>
+                              <w:sz w:val="240"/>
+                              <w:szCs w:val="72"/>
+                            </w:rPr>
+                            <w:alias w:val="Titre"/>
+                            <w:id w:val="-1704864950"/>
+                            <w:dataBinding w:prefixMappings="xmlns:ns0='http://schemas.openxmlformats.org/package/2006/metadata/core-properties' xmlns:ns1='http://purl.org/dc/elements/1.1/'" w:xpath="/ns0:coreProperties[1]/ns1:title[1]" w:storeItemID="{6C3C8BC8-F283-45AE-878A-BAB7291924A1}"/>
+                            <w:text/>
+                          </w:sdtPr>
+                          <w:sdtEndPr/>
+                          <w:sdtContent>
+                            <w:p>
+                              <w:pPr>
+                                <w:pStyle w:val="Sansinterligne"/>
+                                <w:jc w:val="center"/>
+                                <w:rPr>
+                                  <w:rFonts w:ascii="Bahnschrift Condensed" w:hAnsi="Bahnschrift Condensed"/>
+                                  <w:color w:val="FFFFFF" w:themeColor="background1"/>
+                                  <w:sz w:val="240"/>
+                                  <w:szCs w:val="72"/>
+                                </w:rPr>
+                              </w:pPr>
+                              <w:r>
+                                <w:rPr>
+                                  <w:rFonts w:ascii="Bahnschrift Condensed" w:hAnsi="Bahnschrift Condensed"/>
+                                  <w:color w:val="FFFFFF" w:themeColor="background1"/>
+                                  <w:sz w:val="240"/>
+                                  <w:szCs w:val="72"/>
+                                </w:rPr>
+                                <w:t>CVRP</w:t>
+                              </w:r>
+                              <w:r>
+                                <w:rPr>
+                                  <w:rFonts w:ascii="Bahnschrift Condensed" w:hAnsi="Bahnschrift Condensed"/>
+                                  <w:color w:val="FFFFFF" w:themeColor="background1"/>
+                                  <w:sz w:val="240"/>
+                                  <w:szCs w:val="72"/>
+                                </w:rPr>
+                                <w:t xml:space="preserve"> Viewer</w:t>
+                              </w:r>
+                            </w:p>
+                          </w:sdtContent>
+                        </w:sdt>
+                      </w:txbxContent>
+                    </v:textbox>
+                    <w10:wrap anchorx="page" anchory="page"/>
+                  </v:rect>
+                </w:pict>
+              </mc:Fallback>
+            </mc:AlternateContent>
+          </w:r>
           <w:r>
             <w:rPr>
               <w:noProof/>
@@ -112,7 +287,7 @@
                   </wp:anchor>
                 </w:drawing>
               </mc:Choice>
-              <mc:Fallback>
+              <mc:Fallback xmlns="">
                 <w:pict>
                   <v:shapetype w14:anchorId="76EA20A5" id="_x0000_t202" coordsize="21600,21600" o:spt="202" path="m,l,21600r21600,l21600,xe">
                     <v:stroke joinstyle="miter"/>
@@ -235,9 +410,13 @@
                   </wp:anchor>
                 </w:drawing>
               </mc:Choice>
-              <mc:Fallback>
+              <mc:Fallback xmlns="">
                 <w:pict>
-                  <v:shape w14:anchorId="3B8019E9" id="Zone de texte 5" o:spid="_x0000_s1027" type="#_x0000_t202" style="position:absolute;left:0;text-align:left;margin-left:-25.1pt;margin-top:604.5pt;width:273.1pt;height:.05pt;z-index:251671552;visibility:visible;mso-wrap-style:square;mso-wrap-distance-left:9pt;mso-wrap-distance-top:0;mso-wrap-distance-right:9pt;mso-wrap-distance-bottom:0;mso-position-horizontal:absolute;mso-position-horizontal-relative:text;mso-position-vertical:absolute;mso-position-vertical-relative:text;v-text-anchor:top" o:gfxdata="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" stroked="f">
+                  <v:shapetype w14:anchorId="3B8019E9" id="_x0000_t202" coordsize="21600,21600" o:spt="202" path="m,l,21600r21600,l21600,xe">
+                    <v:stroke joinstyle="miter"/>
+                    <v:path gradientshapeok="t" o:connecttype="rect"/>
+                  </v:shapetype>
+                  <v:shape id="Zone de texte 5" o:spid="_x0000_s1027" type="#_x0000_t202" style="position:absolute;left:0;text-align:left;margin-left:-25.1pt;margin-top:604.5pt;width:273.1pt;height:.05pt;z-index:251671552;visibility:visible;mso-wrap-style:square;mso-wrap-distance-left:9pt;mso-wrap-distance-top:0;mso-wrap-distance-right:9pt;mso-wrap-distance-bottom:0;mso-position-horizontal:absolute;mso-position-horizontal-relative:text;mso-position-vertical:absolute;mso-position-vertical-relative:text;v-text-anchor:top" o:gfxdata="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" stroked="f">
                     <v:textbox style="mso-fit-shape-to-text:t" inset="0,0,0,0">
                       <w:txbxContent>
                         <w:p>
@@ -247,27 +426,14 @@
                           <w:r>
                             <w:t xml:space="preserve">Fig. </w:t>
                           </w:r>
-                          <w:r>
-                            <w:fldChar w:fldCharType="begin"/>
-                          </w:r>
-                          <w:r>
-                            <w:instrText xml:space="preserve"> SEQ Fig. \* ARABIC </w:instrText>
-                          </w:r>
-                          <w:r>
-                            <w:fldChar w:fldCharType="separate"/>
-                          </w:r>
-                          <w:r>
-                            <w:rPr>
-                              <w:noProof/>
-                            </w:rPr>
-                            <w:t>1</w:t>
-                          </w:r>
-                          <w:r>
-                            <w:rPr>
-                              <w:noProof/>
-                            </w:rPr>
-                            <w:fldChar w:fldCharType="end"/>
-                          </w:r>
+                          <w:fldSimple w:instr=" SEQ Fig. \* ARABIC ">
+                            <w:r>
+                              <w:rPr>
+                                <w:noProof/>
+                              </w:rPr>
+                              <w:t>1</w:t>
+                            </w:r>
+                          </w:fldSimple>
                           <w:r>
                             <w:t xml:space="preserve"> Exemple de résultat d'un programme CVRP</w:t>
                           </w:r>
@@ -285,7 +451,7 @@
               <w:lang w:eastAsia="fr-CH"/>
             </w:rPr>
             <w:drawing>
-              <wp:anchor distT="0" distB="0" distL="114300" distR="114300" simplePos="0" relativeHeight="251661312" behindDoc="0" locked="0" layoutInCell="0" allowOverlap="1" wp14:anchorId="0EA29EB7" wp14:editId="44847119">
+              <wp:anchor distT="0" distB="0" distL="114300" distR="114300" simplePos="0" relativeHeight="251661312" behindDoc="0" locked="0" layoutInCell="0" allowOverlap="1" wp14:anchorId="0EA29EB7" wp14:editId="44742E25">
                 <wp:simplePos x="0" y="0"/>
                 <wp:positionH relativeFrom="margin">
                   <wp:posOffset>-318770</wp:posOffset>
@@ -346,181 +512,6 @@
                 </wp14:sizeRelV>
               </wp:anchor>
             </w:drawing>
-          </w:r>
-          <w:r>
-            <w:rPr>
-              <w:noProof/>
-              <w:lang w:eastAsia="fr-CH"/>
-            </w:rPr>
-            <mc:AlternateContent>
-              <mc:Choice Requires="wps">
-                <w:drawing>
-                  <wp:anchor distT="0" distB="0" distL="114300" distR="114300" simplePos="0" relativeHeight="251662336" behindDoc="0" locked="0" layoutInCell="0" allowOverlap="1" wp14:anchorId="5A7987C5" wp14:editId="68F9E922">
-                    <wp:simplePos x="0" y="0"/>
-                    <wp:positionH relativeFrom="page">
-                      <wp:posOffset>28575</wp:posOffset>
-                    </wp:positionH>
-                    <wp:positionV relativeFrom="page">
-                      <wp:posOffset>1990725</wp:posOffset>
-                    </wp:positionV>
-                    <wp:extent cx="7533005" cy="2066925"/>
-                    <wp:effectExtent l="0" t="0" r="10795" b="28575"/>
-                    <wp:wrapNone/>
-                    <wp:docPr id="463" name="Rectangle 16"/>
-                    <wp:cNvGraphicFramePr>
-                      <a:graphicFrameLocks xmlns:a="http://schemas.openxmlformats.org/drawingml/2006/main"/>
-                    </wp:cNvGraphicFramePr>
-                    <a:graphic xmlns:a="http://schemas.openxmlformats.org/drawingml/2006/main">
-                      <a:graphicData uri="http://schemas.microsoft.com/office/word/2010/wordprocessingShape">
-                        <wps:wsp>
-                          <wps:cNvSpPr>
-                            <a:spLocks noChangeArrowheads="1"/>
-                          </wps:cNvSpPr>
-                          <wps:spPr bwMode="auto">
-                            <a:xfrm>
-                              <a:off x="0" y="0"/>
-                              <a:ext cx="7533005" cy="2066925"/>
-                            </a:xfrm>
-                            <a:prstGeom prst="rect">
-                              <a:avLst/>
-                            </a:prstGeom>
-                            <a:solidFill>
-                              <a:schemeClr val="tx1"/>
-                            </a:solidFill>
-                            <a:ln w="19050">
-                              <a:solidFill>
-                                <a:schemeClr val="tx1"/>
-                              </a:solidFill>
-                              <a:miter lim="800000"/>
-                              <a:headEnd/>
-                              <a:tailEnd/>
-                            </a:ln>
-                          </wps:spPr>
-                          <wps:txbx>
-                            <w:txbxContent>
-                              <w:sdt>
-                                <w:sdtPr>
-                                  <w:rPr>
-                                    <w:rFonts w:ascii="Bahnschrift Condensed" w:hAnsi="Bahnschrift Condensed"/>
-                                    <w:color w:val="FFFFFF" w:themeColor="background1"/>
-                                    <w:sz w:val="240"/>
-                                    <w:szCs w:val="72"/>
-                                  </w:rPr>
-                                  <w:alias w:val="Titre"/>
-                                  <w:id w:val="-1704864950"/>
-                                  <w:dataBinding w:prefixMappings="xmlns:ns0='http://schemas.openxmlformats.org/package/2006/metadata/core-properties' xmlns:ns1='http://purl.org/dc/elements/1.1/'" w:xpath="/ns0:coreProperties[1]/ns1:title[1]" w:storeItemID="{6C3C8BC8-F283-45AE-878A-BAB7291924A1}"/>
-                                  <w:text/>
-                                </w:sdtPr>
-                                <w:sdtEndPr/>
-                                <w:sdtContent>
-                                  <w:p>
-                                    <w:pPr>
-                                      <w:pStyle w:val="Sansinterligne"/>
-                                      <w:jc w:val="center"/>
-                                      <w:rPr>
-                                        <w:rFonts w:ascii="Bahnschrift Condensed" w:hAnsi="Bahnschrift Condensed"/>
-                                        <w:color w:val="FFFFFF" w:themeColor="background1"/>
-                                        <w:sz w:val="240"/>
-                                        <w:szCs w:val="72"/>
-                                      </w:rPr>
-                                    </w:pPr>
-                                    <w:r>
-                                      <w:rPr>
-                                        <w:rFonts w:ascii="Bahnschrift Condensed" w:hAnsi="Bahnschrift Condensed"/>
-                                        <w:color w:val="FFFFFF" w:themeColor="background1"/>
-                                        <w:sz w:val="240"/>
-                                        <w:szCs w:val="72"/>
-                                      </w:rPr>
-                                      <w:t>CVRP</w:t>
-                                    </w:r>
-                                    <w:r>
-                                      <w:rPr>
-                                        <w:rFonts w:ascii="Bahnschrift Condensed" w:hAnsi="Bahnschrift Condensed"/>
-                                        <w:color w:val="FFFFFF" w:themeColor="background1"/>
-                                        <w:sz w:val="240"/>
-                                        <w:szCs w:val="72"/>
-                                      </w:rPr>
-                                      <w:t xml:space="preserve"> Viewer</w:t>
-                                    </w:r>
-                                  </w:p>
-                                </w:sdtContent>
-                              </w:sdt>
-                            </w:txbxContent>
-                          </wps:txbx>
-                          <wps:bodyPr rot="0" vert="horz" wrap="square" lIns="182880" tIns="45720" rIns="182880" bIns="45720" anchor="ctr" anchorCtr="0" upright="1">
-                            <a:noAutofit/>
-                          </wps:bodyPr>
-                        </wps:wsp>
-                      </a:graphicData>
-                    </a:graphic>
-                    <wp14:sizeRelH relativeFrom="page">
-                      <wp14:pctWidth>0</wp14:pctWidth>
-                    </wp14:sizeRelH>
-                    <wp14:sizeRelV relativeFrom="page">
-                      <wp14:pctHeight>0</wp14:pctHeight>
-                    </wp14:sizeRelV>
-                  </wp:anchor>
-                </w:drawing>
-              </mc:Choice>
-              <mc:Fallback>
-                <w:pict>
-                  <v:rect w14:anchorId="5A7987C5" id="Rectangle 16" o:spid="_x0000_s1028" style="position:absolute;left:0;text-align:left;margin-left:2.25pt;margin-top:156.75pt;width:593.15pt;height:162.75pt;z-index:251662336;visibility:visible;mso-wrap-style:square;mso-width-percent:0;mso-height-percent:0;mso-wrap-distance-left:9pt;mso-wrap-distance-top:0;mso-wrap-distance-right:9pt;mso-wrap-distance-bottom:0;mso-position-horizontal:absolute;mso-position-horizontal-relative:page;mso-position-vertical:absolute;mso-position-vertical-relative:page;mso-width-percent:0;mso-height-percent:0;mso-width-relative:page;mso-height-relative:page;v-text-anchor:middle" o:gfxdata="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" o:allowincell="f" fillcolor="black [3213]" strokecolor="black [3213]" strokeweight="1.5pt">
-                    <v:textbox inset="14.4pt,,14.4pt">
-                      <w:txbxContent>
-                        <w:sdt>
-                          <w:sdtPr>
-                            <w:rPr>
-                              <w:rFonts w:ascii="Bahnschrift Condensed" w:hAnsi="Bahnschrift Condensed"/>
-                              <w:color w:val="FFFFFF" w:themeColor="background1"/>
-                              <w:sz w:val="240"/>
-                              <w:szCs w:val="72"/>
-                            </w:rPr>
-                            <w:alias w:val="Titre"/>
-                            <w:id w:val="-1704864950"/>
-                            <w:dataBinding w:prefixMappings="xmlns:ns0='http://schemas.openxmlformats.org/package/2006/metadata/core-properties' xmlns:ns1='http://purl.org/dc/elements/1.1/'" w:xpath="/ns0:coreProperties[1]/ns1:title[1]" w:storeItemID="{6C3C8BC8-F283-45AE-878A-BAB7291924A1}"/>
-                            <w:text/>
-                          </w:sdtPr>
-                          <w:sdtEndPr/>
-                          <w:sdtContent>
-                            <w:p>
-                              <w:pPr>
-                                <w:pStyle w:val="Sansinterligne"/>
-                                <w:jc w:val="center"/>
-                                <w:rPr>
-                                  <w:rFonts w:ascii="Bahnschrift Condensed" w:hAnsi="Bahnschrift Condensed"/>
-                                  <w:color w:val="FFFFFF" w:themeColor="background1"/>
-                                  <w:sz w:val="240"/>
-                                  <w:szCs w:val="72"/>
-                                </w:rPr>
-                              </w:pPr>
-                              <w:r>
-                                <w:rPr>
-                                  <w:rFonts w:ascii="Bahnschrift Condensed" w:hAnsi="Bahnschrift Condensed"/>
-                                  <w:color w:val="FFFFFF" w:themeColor="background1"/>
-                                  <w:sz w:val="240"/>
-                                  <w:szCs w:val="72"/>
-                                </w:rPr>
-                                <w:t>CVRP</w:t>
-                              </w:r>
-                              <w:r>
-                                <w:rPr>
-                                  <w:rFonts w:ascii="Bahnschrift Condensed" w:hAnsi="Bahnschrift Condensed"/>
-                                  <w:color w:val="FFFFFF" w:themeColor="background1"/>
-                                  <w:sz w:val="240"/>
-                                  <w:szCs w:val="72"/>
-                                </w:rPr>
-                                <w:t xml:space="preserve"> Viewer</w:t>
-                              </w:r>
-                            </w:p>
-                          </w:sdtContent>
-                        </w:sdt>
-                      </w:txbxContent>
-                    </v:textbox>
-                    <w10:wrap anchorx="page" anchory="page"/>
-                  </v:rect>
-                </w:pict>
-              </mc:Fallback>
-            </mc:AlternateContent>
           </w:r>
           <w:r>
             <w:rPr>
@@ -684,7 +675,7 @@
                                       <w:sz w:val="72"/>
                                       <w:szCs w:val="96"/>
                                     </w:rPr>
-                                    <w:t>07.06.2020</w:t>
+                                    <w:t>09.06.2020</w:t>
                                   </w:r>
                                   <w:r>
                                     <w:rPr>
@@ -959,7 +950,7 @@
                                 <w:sz w:val="72"/>
                                 <w:szCs w:val="96"/>
                               </w:rPr>
-                              <w:t>07.06.2020</w:t>
+                              <w:t>09.06.2020</w:t>
                             </w:r>
                             <w:r>
                               <w:rPr>
@@ -1195,7 +1186,7 @@
               <w:r>
                 <w:fldChar w:fldCharType="separate"/>
               </w:r>
-              <w:hyperlink w:anchor="_Toc42451397" w:history="1">
+              <w:hyperlink w:anchor="_Toc42599132" w:history="1">
                 <w:r>
                   <w:rPr>
                     <w:rStyle w:val="Lienhypertexte"/>
@@ -1237,7 +1228,7 @@
                     <w:noProof/>
                     <w:webHidden/>
                   </w:rPr>
-                  <w:instrText xml:space="preserve"> PAGEREF _Toc42451397 \h </w:instrText>
+                  <w:instrText xml:space="preserve"> PAGEREF _Toc42599132 \h </w:instrText>
                 </w:r>
                 <w:r>
                   <w:rPr>
@@ -1281,7 +1272,7 @@
                   <w:lang w:eastAsia="zh-CN"/>
                 </w:rPr>
               </w:pPr>
-              <w:hyperlink w:anchor="_Toc42451398" w:history="1">
+              <w:hyperlink w:anchor="_Toc42599133" w:history="1">
                 <w:r>
                   <w:rPr>
                     <w:rStyle w:val="Lienhypertexte"/>
@@ -1323,7 +1314,7 @@
                     <w:noProof/>
                     <w:webHidden/>
                   </w:rPr>
-                  <w:instrText xml:space="preserve"> PAGEREF _Toc42451398 \h </w:instrText>
+                  <w:instrText xml:space="preserve"> PAGEREF _Toc42599133 \h </w:instrText>
                 </w:r>
                 <w:r>
                   <w:rPr>
@@ -1367,7 +1358,7 @@
                   <w:lang w:eastAsia="zh-CN"/>
                 </w:rPr>
               </w:pPr>
-              <w:hyperlink w:anchor="_Toc42451399" w:history="1">
+              <w:hyperlink w:anchor="_Toc42599134" w:history="1">
                 <w:r>
                   <w:rPr>
                     <w:rStyle w:val="Lienhypertexte"/>
@@ -1409,7 +1400,7 @@
                     <w:noProof/>
                     <w:webHidden/>
                   </w:rPr>
-                  <w:instrText xml:space="preserve"> PAGEREF _Toc42451399 \h </w:instrText>
+                  <w:instrText xml:space="preserve"> PAGEREF _Toc42599134 \h </w:instrText>
                 </w:r>
                 <w:r>
                   <w:rPr>
@@ -1453,7 +1444,7 @@
                   <w:lang w:eastAsia="zh-CN"/>
                 </w:rPr>
               </w:pPr>
-              <w:hyperlink w:anchor="_Toc42451400" w:history="1">
+              <w:hyperlink w:anchor="_Toc42599135" w:history="1">
                 <w:r>
                   <w:rPr>
                     <w:rStyle w:val="Lienhypertexte"/>
@@ -1495,7 +1486,7 @@
                     <w:noProof/>
                     <w:webHidden/>
                   </w:rPr>
-                  <w:instrText xml:space="preserve"> PAGEREF _Toc42451400 \h </w:instrText>
+                  <w:instrText xml:space="preserve"> PAGEREF _Toc42599135 \h </w:instrText>
                 </w:r>
                 <w:r>
                   <w:rPr>
@@ -1539,7 +1530,7 @@
                   <w:lang w:eastAsia="zh-CN"/>
                 </w:rPr>
               </w:pPr>
-              <w:hyperlink w:anchor="_Toc42451401" w:history="1">
+              <w:hyperlink w:anchor="_Toc42599136" w:history="1">
                 <w:r>
                   <w:rPr>
                     <w:rStyle w:val="Lienhypertexte"/>
@@ -1581,7 +1572,7 @@
                     <w:noProof/>
                     <w:webHidden/>
                   </w:rPr>
-                  <w:instrText xml:space="preserve"> PAGEREF _Toc42451401 \h </w:instrText>
+                  <w:instrText xml:space="preserve"> PAGEREF _Toc42599136 \h </w:instrText>
                 </w:r>
                 <w:r>
                   <w:rPr>
@@ -1625,7 +1616,7 @@
                   <w:lang w:eastAsia="zh-CN"/>
                 </w:rPr>
               </w:pPr>
-              <w:hyperlink w:anchor="_Toc42451402" w:history="1">
+              <w:hyperlink w:anchor="_Toc42599137" w:history="1">
                 <w:r>
                   <w:rPr>
                     <w:rStyle w:val="Lienhypertexte"/>
@@ -1667,7 +1658,7 @@
                     <w:noProof/>
                     <w:webHidden/>
                   </w:rPr>
-                  <w:instrText xml:space="preserve"> PAGEREF _Toc42451402 \h </w:instrText>
+                  <w:instrText xml:space="preserve"> PAGEREF _Toc42599137 \h </w:instrText>
                 </w:r>
                 <w:r>
                   <w:rPr>
@@ -1729,7 +1720,7 @@
           <w:pPr>
             <w:pStyle w:val="Titre1"/>
           </w:pPr>
-          <w:bookmarkStart w:id="0" w:name="_Toc42451397"/>
+          <w:bookmarkStart w:id="0" w:name="_Toc42599132"/>
           <w:r>
             <w:lastRenderedPageBreak/>
             <w:t>Introduction</w:t>
@@ -1763,7 +1754,7 @@
           <w:pPr>
             <w:pStyle w:val="Titre1"/>
           </w:pPr>
-          <w:bookmarkStart w:id="1" w:name="_Toc42451398"/>
+          <w:bookmarkStart w:id="1" w:name="_Toc42599133"/>
           <w:r>
             <w:rPr>
               <w:noProof/>
@@ -1885,7 +1876,7 @@
           <w:pPr>
             <w:pStyle w:val="Titre1"/>
           </w:pPr>
-          <w:bookmarkStart w:id="2" w:name="_Toc42451399"/>
+          <w:bookmarkStart w:id="2" w:name="_Toc42599134"/>
           <w:r>
             <w:t>Démarrage du programme</w:t>
           </w:r>
@@ -1926,7 +1917,7 @@
       <w:pPr>
         <w:pStyle w:val="Titre1"/>
       </w:pPr>
-      <w:bookmarkStart w:id="3" w:name="_Toc42451400"/>
+      <w:bookmarkStart w:id="3" w:name="_Toc42599135"/>
       <w:r>
         <w:t>Résolution du CVRP</w:t>
       </w:r>
@@ -2106,7 +2097,7 @@
               </wp:anchor>
             </w:drawing>
           </mc:Choice>
-          <mc:Fallback>
+          <mc:Fallback xmlns="">
             <w:pict>
               <v:shape w14:anchorId="374C34D5" id="Zone de texte 1" o:spid="_x0000_s1033" type="#_x0000_t202" style="position:absolute;left:0;text-align:left;margin-left:220.5pt;margin-top:11.9pt;width:245.85pt;height:16.3pt;z-index:251674624;visibility:visible;mso-wrap-style:square;mso-height-percent:0;mso-wrap-distance-left:9pt;mso-wrap-distance-top:0;mso-wrap-distance-right:9pt;mso-wrap-distance-bottom:0;mso-position-horizontal:absolute;mso-position-horizontal-relative:text;mso-position-vertical:absolute;mso-position-vertical-relative:text;mso-height-percent:0;mso-height-relative:margin;v-text-anchor:top" o:gfxdata="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" stroked="f">
                 <v:textbox inset="0,0,0,0">
@@ -2125,27 +2116,14 @@
                       <w:r>
                         <w:t xml:space="preserve">Fig. </w:t>
                       </w:r>
-                      <w:r>
-                        <w:fldChar w:fldCharType="begin"/>
-                      </w:r>
-                      <w:r>
-                        <w:instrText xml:space="preserve"> SEQ Fig. \* ARABIC </w:instrText>
-                      </w:r>
-                      <w:r>
-                        <w:fldChar w:fldCharType="separate"/>
-                      </w:r>
-                      <w:r>
-                        <w:rPr>
-                          <w:noProof/>
-                        </w:rPr>
-                        <w:t>2</w:t>
-                      </w:r>
-                      <w:r>
-                        <w:rPr>
-                          <w:noProof/>
-                        </w:rPr>
-                        <w:fldChar w:fldCharType="end"/>
-                      </w:r>
+                      <w:fldSimple w:instr=" SEQ Fig. \* ARABIC ">
+                        <w:r>
+                          <w:rPr>
+                            <w:noProof/>
+                          </w:rPr>
+                          <w:t>2</w:t>
+                        </w:r>
+                      </w:fldSimple>
                       <w:r>
                         <w:t xml:space="preserve"> Fenêtre au lancement du programme</w:t>
                       </w:r>
@@ -2255,7 +2233,7 @@
               </wp:anchor>
             </w:drawing>
           </mc:Choice>
-          <mc:Fallback>
+          <mc:Fallback xmlns="">
             <w:pict>
               <v:shape w14:anchorId="18B8A524" id="Zone de texte 9" o:spid="_x0000_s1034" type="#_x0000_t202" style="position:absolute;left:0;text-align:left;margin-left:-1.6pt;margin-top:318.55pt;width:245.8pt;height:.05pt;z-index:251678720;visibility:visible;mso-wrap-style:square;mso-wrap-distance-left:9pt;mso-wrap-distance-top:0;mso-wrap-distance-right:9pt;mso-wrap-distance-bottom:0;mso-position-horizontal:absolute;mso-position-horizontal-relative:text;mso-position-vertical:absolute;mso-position-vertical-relative:text;v-text-anchor:top" o:gfxdata="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" stroked="f">
                 <v:textbox style="mso-fit-shape-to-text:t" inset="0,0,0,0">
@@ -2270,27 +2248,14 @@
                       <w:r>
                         <w:t xml:space="preserve">Fig. </w:t>
                       </w:r>
-                      <w:r>
-                        <w:fldChar w:fldCharType="begin"/>
-                      </w:r>
-                      <w:r>
-                        <w:instrText xml:space="preserve"> SEQ Fig. \* ARABIC </w:instrText>
-                      </w:r>
-                      <w:r>
-                        <w:fldChar w:fldCharType="separate"/>
-                      </w:r>
-                      <w:r>
-                        <w:rPr>
-                          <w:noProof/>
-                        </w:rPr>
-                        <w:t>3</w:t>
-                      </w:r>
-                      <w:r>
-                        <w:rPr>
-                          <w:noProof/>
-                        </w:rPr>
-                        <w:fldChar w:fldCharType="end"/>
-                      </w:r>
+                      <w:fldSimple w:instr=" SEQ Fig. \* ARABIC ">
+                        <w:r>
+                          <w:rPr>
+                            <w:noProof/>
+                          </w:rPr>
+                          <w:t>3</w:t>
+                        </w:r>
+                      </w:fldSimple>
                       <w:r>
                         <w:t xml:space="preserve"> Fenêtre après la résolution du CVRP</w:t>
                       </w:r>
@@ -2318,7 +2283,7 @@
         <w:pStyle w:val="Titre1"/>
         <w:jc w:val="left"/>
       </w:pPr>
-      <w:bookmarkStart w:id="4" w:name="_Toc42451401"/>
+      <w:bookmarkStart w:id="4" w:name="_Toc42599136"/>
       <w:r>
         <w:t>Recommencer</w:t>
       </w:r>
@@ -2342,7 +2307,7 @@
       <w:pPr>
         <w:pStyle w:val="Titre1"/>
       </w:pPr>
-      <w:bookmarkStart w:id="5" w:name="_Toc42451402"/>
+      <w:bookmarkStart w:id="5" w:name="_Toc42599137"/>
       <w:r>
         <w:t>Choisir un fichier</w:t>
       </w:r>
@@ -2350,15 +2315,7 @@
     </w:p>
     <w:p>
       <w:r>
-        <w:t>En appuyant sur le bouton « </w:t>
-      </w:r>
-      <w:proofErr w:type="spellStart"/>
-      <w:r>
-        <w:t>Choose</w:t>
-      </w:r>
-      <w:proofErr w:type="spellEnd"/>
-      <w:r>
-        <w:t xml:space="preserve"> file » </w:t>
+        <w:t xml:space="preserve">En appuyant sur le bouton « Choose file » </w:t>
       </w:r>
       <w:r>
         <w:t>une fenêtre explorateur de fichier</w:t>
@@ -4769,10 +4726,12 @@
     <w:rsid w:val="00292FB0"/>
     <w:rsid w:val="002F2BB8"/>
     <w:rsid w:val="00301396"/>
+    <w:rsid w:val="00320601"/>
     <w:rsid w:val="003B2042"/>
     <w:rsid w:val="003B72C3"/>
     <w:rsid w:val="00442C23"/>
     <w:rsid w:val="004F5A79"/>
+    <w:rsid w:val="00542C63"/>
     <w:rsid w:val="005710BD"/>
     <w:rsid w:val="005E7634"/>
     <w:rsid w:val="008675E7"/>
@@ -5544,7 +5503,7 @@
 </file>
 
 <file path=customXml/itemProps2.xml><?xml version="1.0" encoding="utf-8"?>
-<ds:datastoreItem xmlns:ds="http://schemas.openxmlformats.org/officeDocument/2006/customXml" ds:itemID="{749B33C5-F171-45FE-A5DF-A0DBE744A3AA}">
+<ds:datastoreItem xmlns:ds="http://schemas.openxmlformats.org/officeDocument/2006/customXml" ds:itemID="{E111F151-B83E-4DF9-BCE1-99D2BFF0BF2B}">
   <ds:schemaRefs>
     <ds:schemaRef ds:uri="http://schemas.openxmlformats.org/officeDocument/2006/bibliography"/>
   </ds:schemaRefs>

</xml_diff>